<commit_message>
Upload v1.0 of code
</commit_message>
<xml_diff>
--- a/SWE_Project/Requirements/RequirementsDefinitions.docx
+++ b/SWE_Project/Requirements/RequirementsDefinitions.docx
@@ -17,377 +17,358 @@
       <w:r>
         <w:t>6/30/2018</w:t>
       </w:r>
+    </w:p>
+    <w:p>
+      <w:pPr>
+        <w:jc w:val="center"/>
+      </w:pPr>
+    </w:p>
+    <w:p>
+      <w:pPr>
+        <w:jc w:val="center"/>
+      </w:pPr>
+      <w:r>
+        <w:t>Baker's Dozen Solitaire Requirements Definitions</w:t>
+      </w:r>
+    </w:p>
+    <w:p/>
+    <w:p>
+      <w:r>
+        <w:rPr>
+          <w:b/>
+        </w:rPr>
+        <w:t>REQ 1</w:t>
+      </w:r>
+      <w:r>
+        <w:t xml:space="preserve"> The system must be designed to run in a graphical user interface</w:t>
+      </w:r>
+    </w:p>
+    <w:p>
+      <w:r>
+        <w:rPr>
+          <w:b/>
+        </w:rPr>
+        <w:t>REQ 2</w:t>
+      </w:r>
+      <w:r>
+        <w:t xml:space="preserve"> The system will have a game menu on the user interface which will allow the user to start a new</w:t>
+      </w:r>
+    </w:p>
+    <w:p>
+      <w:proofErr w:type="gramStart"/>
+      <w:r>
+        <w:t>game</w:t>
+      </w:r>
+      <w:proofErr w:type="gramEnd"/>
+      <w:r>
+        <w:t>, undo a move made in the game, and quit the game.</w:t>
+      </w:r>
+    </w:p>
+    <w:p>
+      <w:r>
+        <w:rPr>
+          <w:b/>
+        </w:rPr>
+        <w:t>REQ 3</w:t>
+      </w:r>
+      <w:r>
+        <w:t xml:space="preserve"> The system must build a set of 52 cards.</w:t>
+      </w:r>
+    </w:p>
+    <w:p>
+      <w:r>
+        <w:rPr>
+          <w:b/>
+        </w:rPr>
+        <w:t>REQ 4</w:t>
+      </w:r>
+      <w:r>
+        <w:t xml:space="preserve"> The system must create 13 tableau slots.</w:t>
+      </w:r>
+    </w:p>
+    <w:p>
+      <w:r>
+        <w:rPr>
+          <w:b/>
+        </w:rPr>
+        <w:t>REQ 5</w:t>
+      </w:r>
+      <w:r>
+        <w:t xml:space="preserve"> The system must create 4 foundation slots.</w:t>
+      </w:r>
+    </w:p>
+    <w:p>
+      <w:r>
+        <w:rPr>
+          <w:b/>
+        </w:rPr>
+        <w:t>REQ 6</w:t>
+      </w:r>
+      <w:r>
+        <w:t xml:space="preserve"> The system must set up the game correctly.</w:t>
+      </w:r>
+    </w:p>
+    <w:p>
+      <w:pPr>
+        <w:ind w:left="720"/>
+      </w:pPr>
+      <w:r>
+        <w:t>First placing each king down face up onto the bottom of a randomly chosen tableau slot, and then placing the rest of the cards down face up onto each tableau slot until they each have 4 cards in them.</w:t>
+      </w:r>
+    </w:p>
+    <w:p>
+      <w:r>
+        <w:rPr>
+          <w:b/>
+        </w:rPr>
+        <w:t>REQ 7</w:t>
+      </w:r>
+      <w:r>
+        <w:t xml:space="preserve"> The system must draw the setup of cards and slots onto a game screen on the user interface</w:t>
+      </w:r>
+    </w:p>
+    <w:p>
+      <w:r>
+        <w:tab/>
+        <w:t xml:space="preserve">Input: </w:t>
+      </w:r>
+      <w:proofErr w:type="spellStart"/>
+      <w:r>
+        <w:t>CardGraphics</w:t>
+      </w:r>
+      <w:proofErr w:type="spellEnd"/>
+      <w:r>
+        <w:t xml:space="preserve"> – which encapsulate a card and slot index and hold </w:t>
+      </w:r>
+      <w:proofErr w:type="spellStart"/>
+      <w:r>
+        <w:t>x</w:t>
+      </w:r>
+      <w:proofErr w:type="gramStart"/>
+      <w:r>
+        <w:t>,y,width,height</w:t>
+      </w:r>
+      <w:proofErr w:type="spellEnd"/>
+      <w:proofErr w:type="gramEnd"/>
+      <w:r>
+        <w:t xml:space="preserve"> state.</w:t>
+      </w:r>
+    </w:p>
+    <w:p>
+      <w:pPr>
+        <w:ind w:left="720"/>
+      </w:pPr>
+      <w:r>
+        <w:t xml:space="preserve">Process: Read the data from the </w:t>
+      </w:r>
+      <w:proofErr w:type="spellStart"/>
+      <w:r>
+        <w:t>CardGraphic</w:t>
+      </w:r>
+      <w:proofErr w:type="spellEnd"/>
+      <w:r>
+        <w:t>, figure out what kind of card it is, and where to draw it.</w:t>
+      </w:r>
+    </w:p>
+    <w:p>
+      <w:pPr>
+        <w:ind w:left="720"/>
+      </w:pPr>
+      <w:r>
+        <w:t xml:space="preserve">Output: Display </w:t>
+      </w:r>
+      <w:proofErr w:type="spellStart"/>
+      <w:r>
+        <w:t>CardGraphic</w:t>
+      </w:r>
+      <w:proofErr w:type="spellEnd"/>
+      <w:r>
+        <w:t xml:space="preserve"> on screen.</w:t>
+      </w:r>
+    </w:p>
+    <w:p>
+      <w:r>
+        <w:rPr>
+          <w:b/>
+        </w:rPr>
+        <w:t>REQ 8</w:t>
+      </w:r>
+      <w:r>
+        <w:t xml:space="preserve"> The system will detect mouse events when the user clicks on the game screen.</w:t>
+      </w:r>
+    </w:p>
+    <w:p>
+      <w:r>
+        <w:tab/>
+        <w:t>Input: Mouse Click event</w:t>
+      </w:r>
+    </w:p>
+    <w:p>
+      <w:r>
+        <w:tab/>
+        <w:t>Process: Process Event</w:t>
+      </w:r>
+    </w:p>
+    <w:p>
+      <w:r>
+        <w:tab/>
+        <w:t>Output: (</w:t>
+      </w:r>
+      <w:proofErr w:type="spellStart"/>
+      <w:r>
+        <w:t>x</w:t>
+      </w:r>
+      <w:proofErr w:type="gramStart"/>
+      <w:r>
+        <w:t>,y</w:t>
+      </w:r>
+      <w:proofErr w:type="spellEnd"/>
+      <w:proofErr w:type="gramEnd"/>
+      <w:r>
+        <w:t>) position data.</w:t>
+      </w:r>
+    </w:p>
+    <w:p>
+      <w:r>
+        <w:rPr>
+          <w:b/>
+        </w:rPr>
+        <w:t>REQ 9</w:t>
+      </w:r>
+      <w:r>
+        <w:t xml:space="preserve"> The system will allow users to select a card by clicking on top cards of slot piles drawn on screen.</w:t>
+      </w:r>
+    </w:p>
+    <w:p>
+      <w:r>
+        <w:rPr>
+          <w:b/>
+        </w:rPr>
+        <w:t>REQ 11</w:t>
+      </w:r>
+      <w:r>
+        <w:t xml:space="preserve"> The system will allow users to select a slot if they currently have no cards in them.</w:t>
+      </w:r>
+    </w:p>
+    <w:p>
+      <w:r>
+        <w:rPr>
+          <w:b/>
+        </w:rPr>
+        <w:t>REQ 12</w:t>
+      </w:r>
+      <w:r>
+        <w:t xml:space="preserve"> The system must allow users to move cards provided that it follows the logic of the game:</w:t>
+      </w:r>
+    </w:p>
+    <w:p>
+      <w:pPr>
+        <w:ind w:firstLine="720"/>
+      </w:pPr>
+      <w:r>
+        <w:t xml:space="preserve">-A card selected to be moved onto the top of </w:t>
+      </w:r>
+      <w:proofErr w:type="spellStart"/>
+      <w:proofErr w:type="gramStart"/>
+      <w:r>
+        <w:t>a</w:t>
+      </w:r>
+      <w:proofErr w:type="spellEnd"/>
+      <w:proofErr w:type="gramEnd"/>
+      <w:r>
+        <w:t xml:space="preserve"> empty foundation slot must be an ace.</w:t>
+      </w:r>
+    </w:p>
+    <w:p>
+      <w:pPr>
+        <w:ind w:left="720"/>
+      </w:pPr>
+      <w:r>
+        <w:t>-A card selected to be moved onto the top of a foundation slot with cards must be the same suit and its rank must be 1 higher than the one it will cover.</w:t>
+      </w:r>
+    </w:p>
+    <w:p>
+      <w:pPr>
+        <w:ind w:firstLine="720"/>
+      </w:pPr>
+      <w:r>
+        <w:t>-A card selected to be moved onto the top of a tableau slot must have a rank 1 lower than the</w:t>
+      </w:r>
+    </w:p>
+    <w:p>
+      <w:pPr>
+        <w:ind w:firstLine="720"/>
+      </w:pPr>
+      <w:proofErr w:type="gramStart"/>
+      <w:r>
+        <w:t>card</w:t>
+      </w:r>
+      <w:proofErr w:type="gramEnd"/>
+      <w:r>
+        <w:t xml:space="preserve"> it will cover, suit does not matter.</w:t>
+      </w:r>
+    </w:p>
+    <w:p>
+      <w:pPr>
+        <w:ind w:left="720"/>
+      </w:pPr>
+      <w:r>
+        <w:t>-An empty slot cannot be moved, only selected (like when trying to move an ace onto an empty foundation slot)</w:t>
+      </w:r>
+    </w:p>
+    <w:p>
+      <w:pPr>
+        <w:ind w:firstLine="720"/>
+      </w:pPr>
+      <w:r>
+        <w:t>-A card cannot be moved onto an empty tableau slot.</w:t>
+      </w:r>
+    </w:p>
+    <w:p>
+      <w:r>
+        <w:rPr>
+          <w:b/>
+        </w:rPr>
+        <w:t>REQ 13</w:t>
+      </w:r>
+      <w:r>
+        <w:t xml:space="preserve"> The system will display a win screen when the user moves every card from the tableau slots onto the 4 foundation slots</w:t>
+      </w:r>
+    </w:p>
+    <w:p>
+      <w:r>
+        <w:rPr>
+          <w:b/>
+        </w:rPr>
+        <w:t>REQ 14</w:t>
+      </w:r>
+      <w:r>
+        <w:t xml:space="preserve"> The system will allow the user to undo moves made in the game, going back one move at a time to a spot they want.</w:t>
+      </w:r>
+    </w:p>
+    <w:p>
+      <w:r>
+        <w:rPr>
+          <w:b/>
+        </w:rPr>
+        <w:t>REQ 15</w:t>
+      </w:r>
+      <w:r>
+        <w:t xml:space="preserve"> The system will have a stats bar on the user interface which will display a game timer and a move counter.</w:t>
+      </w:r>
       <w:bookmarkStart w:id="0" w:name="_GoBack"/>
       <w:bookmarkEnd w:id="0"/>
     </w:p>
     <w:p>
-      <w:pPr>
-        <w:jc w:val="center"/>
-      </w:pPr>
-    </w:p>
-    <w:p>
-      <w:pPr>
-        <w:jc w:val="center"/>
-      </w:pPr>
-      <w:r>
-        <w:t>Baker's Dozen Solitaire Requirements Definitions</w:t>
-      </w:r>
-    </w:p>
-    <w:p/>
-    <w:p>
-      <w:r>
-        <w:rPr>
-          <w:b/>
-        </w:rPr>
-        <w:t>REQ 1</w:t>
-      </w:r>
-      <w:r>
-        <w:t xml:space="preserve"> </w:t>
-      </w:r>
-      <w:r>
-        <w:t>The system must be designed to ru</w:t>
-      </w:r>
-      <w:r>
-        <w:t>n in a graphical user interface</w:t>
-      </w:r>
-    </w:p>
-    <w:p>
-      <w:r>
-        <w:rPr>
-          <w:b/>
-        </w:rPr>
-        <w:t>REQ 2</w:t>
-      </w:r>
-      <w:r>
-        <w:t xml:space="preserve"> </w:t>
-      </w:r>
-      <w:r>
-        <w:t>The system will have a game menu on the user interface which will allo</w:t>
-      </w:r>
-      <w:r>
-        <w:t>w the user to start a new</w:t>
-      </w:r>
-    </w:p>
-    <w:p>
-      <w:r>
-        <w:t>game,</w:t>
-      </w:r>
-      <w:r>
-        <w:t xml:space="preserve"> undo a move made in the game, and quit the game.</w:t>
-      </w:r>
-    </w:p>
-    <w:p>
-      <w:r>
-        <w:rPr>
-          <w:b/>
-        </w:rPr>
-        <w:t>REQ 3</w:t>
-      </w:r>
-      <w:r>
-        <w:t xml:space="preserve"> </w:t>
-      </w:r>
-      <w:r>
-        <w:t>The system must build a set of 52 cards.</w:t>
-      </w:r>
-    </w:p>
-    <w:p>
-      <w:r>
-        <w:rPr>
-          <w:b/>
-        </w:rPr>
-        <w:t>REQ 4</w:t>
-      </w:r>
-      <w:r>
-        <w:t xml:space="preserve"> </w:t>
-      </w:r>
-      <w:r>
-        <w:t>The system must create 13 tableau slots.</w:t>
-      </w:r>
-    </w:p>
-    <w:p>
-      <w:r>
-        <w:rPr>
-          <w:b/>
-        </w:rPr>
-        <w:t>REQ 5</w:t>
-      </w:r>
-      <w:r>
-        <w:t xml:space="preserve"> </w:t>
-      </w:r>
-      <w:r>
-        <w:t>The system must create 4 foundation slots.</w:t>
-      </w:r>
-    </w:p>
-    <w:p>
-      <w:r>
-        <w:rPr>
-          <w:b/>
-        </w:rPr>
-        <w:t>REQ 6</w:t>
-      </w:r>
-      <w:r>
-        <w:t xml:space="preserve"> </w:t>
-      </w:r>
-      <w:r>
-        <w:t>The system</w:t>
-      </w:r>
-      <w:r>
-        <w:t xml:space="preserve"> must set up the game correctly.</w:t>
-      </w:r>
-    </w:p>
-    <w:p>
-      <w:pPr>
-        <w:ind w:left="720"/>
-      </w:pPr>
-      <w:r>
-        <w:t>F</w:t>
-      </w:r>
-      <w:r>
-        <w:t xml:space="preserve">irst placing each </w:t>
-      </w:r>
-      <w:r>
-        <w:t xml:space="preserve">king down face up onto the </w:t>
-      </w:r>
-      <w:r>
-        <w:t xml:space="preserve">bottom of a randomly chosen tableau slot, </w:t>
-      </w:r>
-      <w:r>
-        <w:t>and then</w:t>
-      </w:r>
-      <w:r>
-        <w:t xml:space="preserve"> placing the rest of the cards</w:t>
-      </w:r>
-      <w:r>
-        <w:t xml:space="preserve"> down face up onto each tableau </w:t>
-      </w:r>
-      <w:r>
-        <w:t>slot until they each have 4 cards in them.</w:t>
-      </w:r>
-    </w:p>
-    <w:p>
-      <w:r>
-        <w:rPr>
-          <w:b/>
-        </w:rPr>
-        <w:t>REQ 7</w:t>
-      </w:r>
-      <w:r>
-        <w:t xml:space="preserve"> </w:t>
-      </w:r>
-      <w:r>
-        <w:t xml:space="preserve">The system must draw the </w:t>
-      </w:r>
-      <w:r>
-        <w:t>setup</w:t>
-      </w:r>
-      <w:r>
-        <w:t xml:space="preserve"> of cards and slots onto a game screen on the user interface</w:t>
-      </w:r>
-    </w:p>
-    <w:p>
-      <w:r>
-        <w:rPr>
-          <w:b/>
-        </w:rPr>
-        <w:t>REQ 8</w:t>
-      </w:r>
-      <w:r>
-        <w:t xml:space="preserve"> </w:t>
-      </w:r>
-      <w:r>
-        <w:t>The system will detect mouse events when the user clicks on the game screen.</w:t>
-      </w:r>
-    </w:p>
-    <w:p>
-      <w:r>
-        <w:rPr>
-          <w:b/>
-        </w:rPr>
-        <w:t>REQ 9</w:t>
-      </w:r>
-      <w:r>
-        <w:t xml:space="preserve"> </w:t>
-      </w:r>
-      <w:r>
-        <w:t>The system will allow users to select a card by clicking on top cards of slot piles drawn on screen.</w:t>
-      </w:r>
-    </w:p>
-    <w:p>
-      <w:pPr>
-        <w:ind w:firstLine="720"/>
-      </w:pPr>
-      <w:r>
-        <w:t>Other clicks will not register with the system and will unselect any cards that were selected.</w:t>
-      </w:r>
-    </w:p>
-    <w:p>
-      <w:r>
-        <w:rPr>
-          <w:b/>
-        </w:rPr>
-        <w:t>REQ 10</w:t>
-      </w:r>
-      <w:r>
-        <w:t xml:space="preserve"> </w:t>
-      </w:r>
-      <w:r>
-        <w:t>The system will draw highlights around cards when they have been successfully been selected.</w:t>
-      </w:r>
-    </w:p>
-    <w:p>
-      <w:r>
-        <w:rPr>
-          <w:b/>
-        </w:rPr>
-        <w:t>REQ 11</w:t>
-      </w:r>
-      <w:r>
-        <w:t xml:space="preserve"> </w:t>
-      </w:r>
-      <w:r>
-        <w:t>The system will allow users to select a slot if they currently have no cards in them.</w:t>
-      </w:r>
-    </w:p>
-    <w:p>
-      <w:r>
-        <w:rPr>
-          <w:b/>
-        </w:rPr>
-        <w:t>REQ 12</w:t>
-      </w:r>
-      <w:r>
-        <w:t xml:space="preserve"> </w:t>
-      </w:r>
-      <w:r>
-        <w:t>The system must allow users to move cards provided that it</w:t>
-      </w:r>
-      <w:r>
-        <w:t xml:space="preserve"> follows the logic of the game:</w:t>
-      </w:r>
-    </w:p>
-    <w:p>
-      <w:pPr>
-        <w:ind w:firstLine="720"/>
-      </w:pPr>
-      <w:r>
-        <w:t>-</w:t>
-      </w:r>
-      <w:r>
-        <w:t>A card selected to be moved onto the top of a empty foundation slot must be an ace.</w:t>
-      </w:r>
-    </w:p>
-    <w:p>
-      <w:pPr>
-        <w:ind w:left="720"/>
-      </w:pPr>
-      <w:r>
-        <w:t>-</w:t>
-      </w:r>
-      <w:r>
-        <w:t xml:space="preserve">A card selected to be moved onto the top of a foundation slot with cards must </w:t>
-      </w:r>
-      <w:r>
-        <w:t xml:space="preserve">be the same suit and </w:t>
-      </w:r>
-      <w:r>
-        <w:t>its rank must be 1 higher than the one it will cover.</w:t>
-      </w:r>
-    </w:p>
-    <w:p>
-      <w:pPr>
-        <w:ind w:firstLine="720"/>
-      </w:pPr>
-      <w:r>
-        <w:t>-</w:t>
-      </w:r>
-      <w:r>
-        <w:t>A card selected to be moved onto the top of a tableau slot must have a rank 1 lower than the</w:t>
-      </w:r>
-    </w:p>
-    <w:p>
-      <w:pPr>
-        <w:ind w:firstLine="720"/>
-      </w:pPr>
-      <w:r>
-        <w:t>card it will cover, suit does not matter.</w:t>
-      </w:r>
-    </w:p>
-    <w:p>
-      <w:pPr>
-        <w:ind w:left="720"/>
-      </w:pPr>
-      <w:r>
-        <w:t>-</w:t>
-      </w:r>
-      <w:r>
-        <w:t>An empty slot cannot be moved, only selected (like when trying to move an ace onto an empty foundation slot)</w:t>
-      </w:r>
-    </w:p>
-    <w:p>
-      <w:pPr>
-        <w:ind w:firstLine="720"/>
-      </w:pPr>
-      <w:r>
-        <w:t>-</w:t>
-      </w:r>
-      <w:r>
-        <w:t>A card cannot be moved onto an empty tableau slot.</w:t>
-      </w:r>
-    </w:p>
-    <w:p>
-      <w:r>
-        <w:rPr>
-          <w:b/>
-        </w:rPr>
-        <w:t>REQ 13</w:t>
-      </w:r>
-      <w:r>
-        <w:t xml:space="preserve"> </w:t>
-      </w:r>
-      <w:r>
-        <w:t>The system will display a win screen when the user moves every card from the tableau slots onto the 4 foundation slots</w:t>
-      </w:r>
-    </w:p>
-    <w:p>
-      <w:r>
-        <w:rPr>
-          <w:b/>
-        </w:rPr>
-        <w:t>REQ 14</w:t>
-      </w:r>
-      <w:r>
-        <w:t xml:space="preserve"> </w:t>
-      </w:r>
-      <w:r>
-        <w:t>The system will allow the user to undo moves made in the game, going back one move at a time to a spot they want.</w:t>
-      </w:r>
-    </w:p>
-    <w:p>
-      <w:r>
-        <w:rPr>
-          <w:b/>
-        </w:rPr>
-        <w:t>REQ 15</w:t>
-      </w:r>
-      <w:r>
-        <w:t xml:space="preserve"> </w:t>
-      </w:r>
-      <w:r>
-        <w:t>The system will have a stats bar on the user interface which will display a game timer and a move counter.</w:t>
-      </w:r>
-    </w:p>
-    <w:p>
-      <w:r>
-        <w:rPr>
-          <w:b/>
-        </w:rPr>
+      <w:r>
+        <w:rPr>
+          <w:b/>
+        </w:rPr>
+        <w:lastRenderedPageBreak/>
         <w:t>REQ 16</w:t>
       </w:r>
       <w:r>
-        <w:t xml:space="preserve"> </w:t>
-      </w:r>
-      <w:r>
-        <w:t>The system will detect when moves are made and when undo move has been used and adjust the move counter accordingly.</w:t>
+        <w:t xml:space="preserve"> The system will detect when moves are made and when undo move has been used and adjust the move counter accordingly.</w:t>
       </w:r>
     </w:p>
     <w:sectPr>

</xml_diff>